<commit_message>
Actualizo formulario y subo carta
</commit_message>
<xml_diff>
--- a/Projects/MoviUngs/Formulario-MOVIUNGS-2018-2019 Frery.docx
+++ b/Projects/MoviUngs/Formulario-MOVIUNGS-2018-2019 Frery.docx
@@ -1,6 +1,6 @@
 
 <file path=word/document.xml><?xml version="1.0" encoding="utf-8"?>
-<w:document xmlns:wpc="http://schemas.microsoft.com/office/word/2010/wordprocessingCanvas" xmlns:mo="http://schemas.microsoft.com/office/mac/office/2008/main" xmlns:mc="http://schemas.openxmlformats.org/markup-compatibility/2006" xmlns:mv="urn:schemas-microsoft-com:mac:vml" xmlns:o="urn:schemas-microsoft-com:office:office" xmlns:r="http://schemas.openxmlformats.org/officeDocument/2006/relationships" xmlns:m="http://schemas.openxmlformats.org/officeDocument/2006/math" xmlns:v="urn:schemas-microsoft-com:vml" xmlns:wp14="http://schemas.microsoft.com/office/word/2010/wordprocessingDrawing" xmlns:wp="http://schemas.openxmlformats.org/drawingml/2006/wordprocessingDrawing" xmlns:w10="urn:schemas-microsoft-com:office:word" xmlns:w="http://schemas.openxmlformats.org/wordprocessingml/2006/main" xmlns:w14="http://schemas.microsoft.com/office/word/2010/wordml" xmlns:wpg="http://schemas.microsoft.com/office/word/2010/wordprocessingGroup" xmlns:wpi="http://schemas.microsoft.com/office/word/2010/wordprocessingInk" xmlns:wne="http://schemas.microsoft.com/office/word/2006/wordml" xmlns:wps="http://schemas.microsoft.com/office/word/2010/wordprocessingShape" mc:Ignorable="w14 wp14">
+<w:document xmlns:ve="http://schemas.openxmlformats.org/markup-compatibility/2006" xmlns:o="urn:schemas-microsoft-com:office:office" xmlns:r="http://schemas.openxmlformats.org/officeDocument/2006/relationships" xmlns:m="http://schemas.openxmlformats.org/officeDocument/2006/math" xmlns:v="urn:schemas-microsoft-com:vml" xmlns:wp="http://schemas.openxmlformats.org/drawingml/2006/wordprocessingDrawing" xmlns:w10="urn:schemas-microsoft-com:office:word" xmlns:w="http://schemas.openxmlformats.org/wordprocessingml/2006/main" xmlns:wne="http://schemas.microsoft.com/office/word/2006/wordml">
   <w:body>
     <w:p>
       <w:pPr>
@@ -145,11 +145,9 @@
       <w:r>
         <w:t xml:space="preserve">Apellido: </w:t>
       </w:r>
-      <w:proofErr w:type="spellStart"/>
       <w:r>
         <w:t>Tetzlaff</w:t>
       </w:r>
-      <w:proofErr w:type="spellEnd"/>
     </w:p>
     <w:p>
       <w:pPr>
@@ -239,9 +237,6 @@
       </w:pPr>
       <w:r>
         <w:t>Código y Nombre del Proyecto de Investigación que dirige:</w:t>
-      </w:r>
-      <w:r>
-        <w:t xml:space="preserve"> </w:t>
       </w:r>
     </w:p>
     <w:p>
@@ -422,77 +417,46 @@
         <w:t xml:space="preserve"> (UFAL)</w:t>
       </w:r>
       <w:r>
-        <w:t xml:space="preserve">. Desde 2014 es editor jefe del periódico IEEE Geoscience and </w:t>
-      </w:r>
-      <w:proofErr w:type="spellStart"/>
-      <w:r>
-        <w:t>Remote</w:t>
-      </w:r>
-      <w:proofErr w:type="spellEnd"/>
+        <w:t>. Desde 2014 es editor jefe del periódico IEEE Geoscience and Remote</w:t>
+      </w:r>
       <w:r>
         <w:t xml:space="preserve"> </w:t>
       </w:r>
-      <w:proofErr w:type="spellStart"/>
       <w:r>
         <w:t>Sensing</w:t>
       </w:r>
-      <w:proofErr w:type="spellEnd"/>
       <w:r>
         <w:t xml:space="preserve"> </w:t>
       </w:r>
-      <w:proofErr w:type="spellStart"/>
-      <w:r>
-        <w:t>Letters</w:t>
-      </w:r>
-      <w:proofErr w:type="spellEnd"/>
-      <w:r>
-        <w:t>. En 2015 fue nombrado</w:t>
+      <w:r>
+        <w:t>Letters. En 2015 fue nombrado</w:t>
       </w:r>
       <w:r>
         <w:t xml:space="preserve"> </w:t>
       </w:r>
       <w:r>
-        <w:t>"</w:t>
-      </w:r>
-      <w:proofErr w:type="spellStart"/>
-      <w:r>
-        <w:t>Distinguished</w:t>
-      </w:r>
-      <w:proofErr w:type="spellEnd"/>
+        <w:t>"Distinguished</w:t>
+      </w:r>
       <w:r>
         <w:t xml:space="preserve"> </w:t>
       </w:r>
-      <w:proofErr w:type="spellStart"/>
       <w:r>
         <w:t>Lecturer</w:t>
       </w:r>
-      <w:proofErr w:type="spellEnd"/>
-      <w:r>
-        <w:t xml:space="preserve">" por la IEEE Geoscience and </w:t>
-      </w:r>
-      <w:proofErr w:type="spellStart"/>
-      <w:r>
-        <w:t>Remote</w:t>
-      </w:r>
-      <w:proofErr w:type="spellEnd"/>
+      <w:r>
+        <w:t>" por la IEEE Geoscience and Remote</w:t>
+      </w:r>
       <w:r>
         <w:t xml:space="preserve"> </w:t>
       </w:r>
-      <w:proofErr w:type="spellStart"/>
       <w:r>
         <w:t>Sensing</w:t>
       </w:r>
-      <w:proofErr w:type="spellEnd"/>
       <w:r>
         <w:t xml:space="preserve"> </w:t>
       </w:r>
-      <w:proofErr w:type="spellStart"/>
-      <w:r>
-        <w:t>Society</w:t>
-      </w:r>
-      <w:proofErr w:type="spellEnd"/>
-      <w:r>
-        <w:t xml:space="preserve">. Desde enero de 2016 ejerce el cargo de </w:t>
+      <w:r>
+        <w:t xml:space="preserve">Society. Desde enero de 2016 ejerce el cargo de </w:t>
       </w:r>
       <w:r>
         <w:t>Secretario Académico de la Universidade Federal de Alagoas</w:t>
@@ -516,13 +480,8 @@
         <w:jc w:val="both"/>
       </w:pPr>
       <w:r>
-        <w:t xml:space="preserve">El vínculo académico con el Dr. Frery data del año 2012 cuando la ID Julia </w:t>
-      </w:r>
-      <w:proofErr w:type="spellStart"/>
-      <w:r>
-        <w:t>Cassetti</w:t>
-      </w:r>
-      <w:proofErr w:type="spellEnd"/>
+        <w:t>El vínculo académico con el Dr. Frery data del año 2012 cuando la ID Julia Cassetti</w:t>
+      </w:r>
       <w:r>
         <w:t xml:space="preserve"> (quien está realizando su tesis doctoral bajo su dirección) </w:t>
       </w:r>
@@ -557,114 +516,56 @@
         <w:rPr>
           <w:i/>
         </w:rPr>
-        <w:t xml:space="preserve">IEEE </w:t>
-      </w:r>
-      <w:proofErr w:type="spellStart"/>
-      <w:r>
-        <w:rPr>
-          <w:i/>
-        </w:rPr>
-        <w:t>Journal</w:t>
-      </w:r>
-      <w:proofErr w:type="spellEnd"/>
-      <w:r>
-        <w:rPr>
-          <w:i/>
-        </w:rPr>
-        <w:t xml:space="preserve"> of </w:t>
-      </w:r>
-      <w:proofErr w:type="spellStart"/>
-      <w:r>
-        <w:rPr>
-          <w:i/>
-        </w:rPr>
-        <w:t>Selected</w:t>
-      </w:r>
-      <w:proofErr w:type="spellEnd"/>
+        <w:t>IEEE Journal of Selected</w:t>
+      </w:r>
       <w:r>
         <w:rPr>
           <w:i/>
         </w:rPr>
         <w:t xml:space="preserve"> </w:t>
       </w:r>
-      <w:proofErr w:type="spellStart"/>
-      <w:r>
-        <w:rPr>
-          <w:i/>
-        </w:rPr>
-        <w:t>Topics</w:t>
-      </w:r>
-      <w:proofErr w:type="spellEnd"/>
-      <w:r>
-        <w:rPr>
-          <w:i/>
-        </w:rPr>
-        <w:t xml:space="preserve"> in </w:t>
-      </w:r>
-      <w:proofErr w:type="spellStart"/>
-      <w:r>
-        <w:rPr>
-          <w:i/>
-        </w:rPr>
-        <w:t>Applied</w:t>
-      </w:r>
-      <w:proofErr w:type="spellEnd"/>
+      <w:r>
+        <w:rPr>
+          <w:i/>
+        </w:rPr>
+        <w:t>Topics in Applied</w:t>
+      </w:r>
       <w:r>
         <w:rPr>
           <w:i/>
         </w:rPr>
         <w:t xml:space="preserve"> </w:t>
       </w:r>
-      <w:proofErr w:type="spellStart"/>
       <w:r>
         <w:rPr>
           <w:i/>
         </w:rPr>
         <w:t>Earth</w:t>
       </w:r>
-      <w:proofErr w:type="spellEnd"/>
       <w:r>
         <w:rPr>
           <w:i/>
         </w:rPr>
         <w:t xml:space="preserve"> </w:t>
       </w:r>
-      <w:proofErr w:type="spellStart"/>
-      <w:r>
-        <w:rPr>
-          <w:i/>
-        </w:rPr>
-        <w:t>Observations</w:t>
-      </w:r>
-      <w:proofErr w:type="spellEnd"/>
-      <w:r>
-        <w:rPr>
-          <w:i/>
-        </w:rPr>
-        <w:t xml:space="preserve"> and </w:t>
-      </w:r>
-      <w:proofErr w:type="spellStart"/>
-      <w:r>
-        <w:rPr>
-          <w:i/>
-        </w:rPr>
-        <w:t>Remote</w:t>
-      </w:r>
-      <w:proofErr w:type="spellEnd"/>
+      <w:r>
+        <w:rPr>
+          <w:i/>
+        </w:rPr>
+        <w:t>Observations and Remote</w:t>
+      </w:r>
       <w:r>
         <w:rPr>
           <w:i/>
         </w:rPr>
         <w:t xml:space="preserve"> </w:t>
       </w:r>
-      <w:proofErr w:type="spellStart"/>
       <w:r>
         <w:rPr>
           <w:i/>
         </w:rPr>
         <w:t>Sensing</w:t>
       </w:r>
-      <w:proofErr w:type="spellEnd"/>
       <w:r>
         <w:rPr>
           <w:i/>
@@ -708,15 +609,7 @@
         <w:t xml:space="preserve"> proyecto </w:t>
       </w:r>
       <w:r>
-        <w:t xml:space="preserve">Redes VIII, donde UNGS fue la universidad convocante y la ID Julia </w:t>
-      </w:r>
-      <w:proofErr w:type="spellStart"/>
-      <w:r>
-        <w:t>Cassetti</w:t>
-      </w:r>
-      <w:proofErr w:type="spellEnd"/>
-      <w:r>
-        <w:t xml:space="preserve"> su directora. En ese mismo año</w:t>
+        <w:t>Redes VIII, donde UNGS fue la universidad convocante y la ID Julia Cassetti su directora. En ese mismo año</w:t>
       </w:r>
       <w:r>
         <w:t xml:space="preserve">, </w:t>
@@ -747,16 +640,25 @@
         <w:t>aron</w:t>
       </w:r>
       <w:r>
+        <w:t xml:space="preserve">las </w:t>
+      </w:r>
+      <w:r>
+        <w:rPr>
+          <w:i/>
+        </w:rPr>
+        <w:t>Segundas Jornadas Interdisciplinarias de Análisis Avanzado</w:t>
+      </w:r>
+      <w:r>
+        <w:rPr>
+          <w:i/>
+        </w:rPr>
         <w:t xml:space="preserve"> </w:t>
       </w:r>
       <w:r>
-        <w:t xml:space="preserve">las </w:t>
-      </w:r>
-      <w:r>
-        <w:rPr>
-          <w:i/>
-        </w:rPr>
-        <w:t>Segundas Jornadas Interdisciplinarias de Análisis Avanzado</w:t>
+        <w:rPr>
+          <w:i/>
+        </w:rPr>
+        <w:t>de Imágenes y Señales</w:t>
       </w:r>
       <w:r>
         <w:rPr>
@@ -765,299 +667,172 @@
         <w:t xml:space="preserve"> </w:t>
       </w:r>
       <w:r>
-        <w:rPr>
-          <w:i/>
-        </w:rPr>
-        <w:t>de Imágenes y Señales</w:t>
+        <w:t>(</w:t>
+      </w:r>
+      <w:r>
+        <w:t xml:space="preserve">II </w:t>
+      </w:r>
+      <w:r>
+        <w:t>JIAAIS</w:t>
+      </w:r>
+      <w:r>
+        <w:t>)</w:t>
+      </w:r>
+      <w:r>
+        <w:t xml:space="preserve">. </w:t>
+      </w:r>
+      <w:r>
+        <w:t>El desarrollo del encuentro tuvo lugar en ambas</w:t>
       </w:r>
       <w:r>
         <w:t xml:space="preserve"> </w:t>
       </w:r>
       <w:r>
-        <w:t>(</w:t>
-      </w:r>
-      <w:r>
-        <w:t xml:space="preserve">II </w:t>
-      </w:r>
-      <w:r>
-        <w:t>JIAAIS</w:t>
-      </w:r>
-      <w:r>
-        <w:t>)</w:t>
-      </w:r>
-      <w:r>
-        <w:t xml:space="preserve">. </w:t>
-      </w:r>
-      <w:r>
-        <w:t>El desarrollo del encuentro tuvo lugar en ambas</w:t>
+        <w:t>instituciones</w:t>
+      </w:r>
+      <w:r>
+        <w:t>. E</w:t>
+      </w:r>
+      <w:r>
+        <w:t xml:space="preserve">n el año 2017 </w:t>
+      </w:r>
+      <w:r>
+        <w:t xml:space="preserve">se realizaron </w:t>
+      </w:r>
+      <w:r>
+        <w:t xml:space="preserve">otras </w:t>
+      </w:r>
+      <w:r>
+        <w:t>dos ediciones de estas</w:t>
+      </w:r>
+      <w:r>
+        <w:t xml:space="preserve"> jornadas</w:t>
+      </w:r>
+      <w:r>
+        <w:t>,</w:t>
+      </w:r>
+      <w:r>
+        <w:t xml:space="preserve"> la primera </w:t>
+      </w:r>
+      <w:r>
+        <w:t>fue</w:t>
+      </w:r>
+      <w:r>
+        <w:t xml:space="preserve"> en la </w:t>
+      </w:r>
+      <w:r>
+        <w:t xml:space="preserve">Universidad Tecnológica Nacional (UTN) </w:t>
+      </w:r>
+      <w:r>
+        <w:t>y la segunda en la UFAL.</w:t>
       </w:r>
       <w:r>
         <w:t xml:space="preserve"> </w:t>
       </w:r>
       <w:r>
-        <w:t>instituciones</w:t>
-      </w:r>
-      <w:r>
-        <w:t>. E</w:t>
-      </w:r>
-      <w:r>
-        <w:t xml:space="preserve">n el año 2017 </w:t>
-      </w:r>
-      <w:r>
-        <w:t xml:space="preserve">se realizaron </w:t>
-      </w:r>
-      <w:r>
-        <w:t xml:space="preserve">otras </w:t>
-      </w:r>
-      <w:r>
-        <w:t>dos ediciones de estas</w:t>
-      </w:r>
-      <w:r>
-        <w:t xml:space="preserve"> jornadas</w:t>
-      </w:r>
-      <w:r>
-        <w:t>,</w:t>
-      </w:r>
-      <w:r>
-        <w:t xml:space="preserve"> la primera </w:t>
-      </w:r>
-      <w:r>
-        <w:t>fue</w:t>
-      </w:r>
-      <w:r>
-        <w:t xml:space="preserve"> en la </w:t>
-      </w:r>
-      <w:r>
-        <w:t xml:space="preserve">Universidad Tecnológica Nacional (UTN) </w:t>
-      </w:r>
-      <w:r>
-        <w:t>y la segunda en la UFAL.</w:t>
+        <w:t>E</w:t>
+      </w:r>
+      <w:r>
+        <w:t xml:space="preserve">n la primera </w:t>
+      </w:r>
+      <w:r>
+        <w:t>edición</w:t>
       </w:r>
       <w:r>
         <w:t xml:space="preserve"> </w:t>
       </w:r>
       <w:r>
-        <w:t>E</w:t>
-      </w:r>
-      <w:r>
-        <w:t xml:space="preserve">n la primera </w:t>
-      </w:r>
-      <w:r>
-        <w:t>edición</w:t>
-      </w:r>
-      <w:r>
+        <w:t xml:space="preserve">esta universidad participó en la organización del evento </w:t>
+      </w:r>
+      <w:r>
+        <w:t>y los ID Mariel Rosenblatt y Alejandra Figliola (ambas pertenecientes al IDH) presentaron una comunicación. E</w:t>
+      </w:r>
+      <w:r>
+        <w:t xml:space="preserve">n la segunda, la ID Cassetti presentó un trabajo realizado en colaboración con el </w:t>
+      </w:r>
+      <w:r>
+        <w:t>Dr.</w:t>
+      </w:r>
+      <w:r>
+        <w:t xml:space="preserve"> Frery. </w:t>
+      </w:r>
+    </w:p>
+    <w:p>
+      <w:pPr>
+        <w:ind w:left="426"/>
+        <w:jc w:val="both"/>
+      </w:pPr>
+      <w:r>
+        <w:t xml:space="preserve">Estos encuentros </w:t>
+      </w:r>
+      <w:r>
+        <w:t xml:space="preserve">profundizaron el </w:t>
+      </w:r>
+      <w:r>
+        <w:t xml:space="preserve">trabajo en  </w:t>
+      </w:r>
+      <w:r>
+        <w:t xml:space="preserve">colaboración con otras instituciones de </w:t>
+      </w:r>
+      <w:r>
+        <w:t>A</w:t>
+      </w:r>
+      <w:r>
+        <w:t>rgentina, muestra de ello son la</w:t>
+      </w:r>
+      <w:r>
+        <w:t>s</w:t>
+      </w:r>
+      <w:r>
+        <w:t xml:space="preserve"> presentaci</w:t>
+      </w:r>
+      <w:r>
+        <w:t>ones</w:t>
+      </w:r>
+      <w:r>
+        <w:t xml:space="preserve"> a congresos </w:t>
+      </w:r>
+      <w:r>
+        <w:t>internacionales, en coautoría con las universidades ITBA, UTN y UFAL, en los años 2016 y 2017</w:t>
+      </w:r>
+      <w:r>
+        <w:t>.</w:t>
+      </w:r>
+      <w:r>
+        <w:t xml:space="preserve"> Cabe señalar que la ID Julia Cassetti ha sido integrante del proyecto </w:t>
+      </w:r>
+      <w:r>
+        <w:rPr>
+          <w:i/>
+        </w:rPr>
+        <w:t>Análise de Sinais e Imagens</w:t>
+      </w:r>
+      <w:r>
+        <w:rPr>
+          <w:i/>
+        </w:rPr>
         <w:t xml:space="preserve"> </w:t>
       </w:r>
       <w:r>
-        <w:t xml:space="preserve">esta universidad participó en la organización del evento </w:t>
-      </w:r>
-      <w:r>
-        <w:t xml:space="preserve">y los ID Mariel </w:t>
-      </w:r>
-      <w:proofErr w:type="spellStart"/>
-      <w:r>
-        <w:t>Rosenblatt</w:t>
-      </w:r>
-      <w:proofErr w:type="spellEnd"/>
-      <w:r>
-        <w:t xml:space="preserve"> y Alejandra </w:t>
-      </w:r>
-      <w:proofErr w:type="spellStart"/>
-      <w:r>
-        <w:t>Figliola</w:t>
-      </w:r>
-      <w:proofErr w:type="spellEnd"/>
-      <w:r>
-        <w:t xml:space="preserve"> (ambas pertenecientes al IDH) presentaron una comunicación. E</w:t>
-      </w:r>
-      <w:r>
-        <w:t xml:space="preserve">n la segunda, la ID </w:t>
-      </w:r>
-      <w:proofErr w:type="spellStart"/>
-      <w:r>
-        <w:t>Cassetti</w:t>
-      </w:r>
-      <w:proofErr w:type="spellEnd"/>
-      <w:r>
-        <w:t xml:space="preserve"> presentó un trabajo realizado en colaboración con el </w:t>
-      </w:r>
-      <w:r>
-        <w:t>Dr.</w:t>
-      </w:r>
-      <w:r>
-        <w:t xml:space="preserve"> Frery. </w:t>
-      </w:r>
-    </w:p>
-    <w:p>
-      <w:pPr>
-        <w:ind w:left="426"/>
-        <w:jc w:val="both"/>
-      </w:pPr>
-      <w:r>
-        <w:t xml:space="preserve">Estos encuentros </w:t>
-      </w:r>
-      <w:r>
-        <w:t xml:space="preserve">profundizaron el </w:t>
-      </w:r>
-      <w:r>
-        <w:t xml:space="preserve">trabajo en  </w:t>
-      </w:r>
-      <w:r>
-        <w:t xml:space="preserve">colaboración con otras instituciones de </w:t>
-      </w:r>
-      <w:r>
-        <w:t>A</w:t>
-      </w:r>
-      <w:r>
-        <w:t>rgentina, muestra de ello son la</w:t>
-      </w:r>
-      <w:r>
-        <w:t>s</w:t>
-      </w:r>
-      <w:r>
-        <w:t xml:space="preserve"> presentaci</w:t>
-      </w:r>
-      <w:r>
-        <w:t>ones</w:t>
-      </w:r>
-      <w:r>
-        <w:t xml:space="preserve"> a congresos </w:t>
-      </w:r>
-      <w:r>
-        <w:t>internacionales, en coautoría con las universidades ITBA, UTN y UFAL, en los años 2016 y 2017</w:t>
-      </w:r>
-      <w:r>
-        <w:t>.</w:t>
-      </w:r>
-      <w:r>
-        <w:t xml:space="preserve"> Cabe señalar que la ID Julia </w:t>
-      </w:r>
-      <w:proofErr w:type="spellStart"/>
-      <w:r>
-        <w:t>Cassetti</w:t>
-      </w:r>
-      <w:proofErr w:type="spellEnd"/>
-      <w:r>
-        <w:t xml:space="preserve"> ha sido integrante del proyecto </w:t>
-      </w:r>
-      <w:proofErr w:type="spellStart"/>
-      <w:r>
-        <w:rPr>
-          <w:i/>
-        </w:rPr>
-        <w:t>Análise</w:t>
-      </w:r>
-      <w:proofErr w:type="spellEnd"/>
-      <w:r>
-        <w:rPr>
-          <w:i/>
-        </w:rPr>
-        <w:t xml:space="preserve"> de </w:t>
-      </w:r>
-      <w:proofErr w:type="spellStart"/>
-      <w:r>
-        <w:rPr>
-          <w:i/>
-        </w:rPr>
-        <w:t>Sinais</w:t>
-      </w:r>
-      <w:proofErr w:type="spellEnd"/>
-      <w:r>
-        <w:rPr>
-          <w:i/>
-        </w:rPr>
-        <w:t xml:space="preserve"> e </w:t>
-      </w:r>
-      <w:proofErr w:type="spellStart"/>
-      <w:r>
-        <w:rPr>
-          <w:i/>
-        </w:rPr>
-        <w:t>Imagens</w:t>
-      </w:r>
-      <w:proofErr w:type="spellEnd"/>
+        <w:rPr>
+          <w:i/>
+        </w:rPr>
+        <w:t>com</w:t>
+      </w:r>
       <w:r>
         <w:rPr>
           <w:i/>
         </w:rPr>
         <w:t xml:space="preserve"> </w:t>
       </w:r>
-      <w:proofErr w:type="spellStart"/>
-      <w:r>
-        <w:rPr>
-          <w:i/>
-        </w:rPr>
-        <w:t>com</w:t>
-      </w:r>
-      <w:proofErr w:type="spellEnd"/>
-      <w:r>
-        <w:rPr>
-          <w:i/>
-        </w:rPr>
-        <w:t xml:space="preserve"> </w:t>
-      </w:r>
-      <w:proofErr w:type="spellStart"/>
-      <w:r>
-        <w:rPr>
-          <w:i/>
-        </w:rPr>
-        <w:t>Distâncias</w:t>
-      </w:r>
-      <w:proofErr w:type="spellEnd"/>
-      <w:r>
-        <w:rPr>
-          <w:i/>
-        </w:rPr>
-        <w:t xml:space="preserve"> Estocásticas e </w:t>
-      </w:r>
-      <w:proofErr w:type="spellStart"/>
-      <w:r>
-        <w:rPr>
-          <w:i/>
-        </w:rPr>
-        <w:t>Diferenças</w:t>
-      </w:r>
-      <w:proofErr w:type="spellEnd"/>
-      <w:r>
-        <w:rPr>
-          <w:i/>
-        </w:rPr>
-        <w:t xml:space="preserve"> de </w:t>
-      </w:r>
-      <w:proofErr w:type="spellStart"/>
-      <w:r>
-        <w:rPr>
-          <w:i/>
-        </w:rPr>
-        <w:t>Entropias</w:t>
-      </w:r>
-      <w:proofErr w:type="spellEnd"/>
-      <w:r>
-        <w:t xml:space="preserve"> (MCTI/CNPQ/Universal 14/2014 - </w:t>
-      </w:r>
-      <w:proofErr w:type="spellStart"/>
-      <w:r>
-        <w:t>Faixa</w:t>
-      </w:r>
-      <w:proofErr w:type="spellEnd"/>
-      <w:r>
-        <w:t xml:space="preserve"> C 447229/2014-1), dirigido por el Dr. Frery y financiado por </w:t>
-      </w:r>
-      <w:proofErr w:type="spellStart"/>
-      <w:r>
-        <w:t>Conselho</w:t>
-      </w:r>
-      <w:proofErr w:type="spellEnd"/>
-      <w:r>
-        <w:t xml:space="preserve"> Nacional de </w:t>
-      </w:r>
-      <w:proofErr w:type="spellStart"/>
-      <w:r>
-        <w:t>Desenvolvimento</w:t>
-      </w:r>
-      <w:proofErr w:type="spellEnd"/>
-      <w:r>
-        <w:t xml:space="preserve"> Científico e Tecnológico.</w:t>
+      <w:r>
+        <w:rPr>
+          <w:i/>
+        </w:rPr>
+        <w:t>Distâncias Estocásticas e Diferenças de Entropias</w:t>
+      </w:r>
+      <w:r>
+        <w:t xml:space="preserve"> (MCTI/CNPQ/Universal 14/2014 - Faixa C 447229/2014-1), dirigido por el Dr. Frery y financiado por Conselho Nacional de Desenvolvimento Científico e Tecnológico.</w:t>
       </w:r>
     </w:p>
     <w:p>
@@ -1261,21 +1036,13 @@
         <w:t xml:space="preserve">: realizar </w:t>
       </w:r>
       <w:r>
-        <w:t xml:space="preserve">un </w:t>
-      </w:r>
-      <w:proofErr w:type="spellStart"/>
-      <w:r>
-        <w:t>workshop</w:t>
-      </w:r>
-      <w:proofErr w:type="spellEnd"/>
-      <w:r>
-        <w:t xml:space="preserve"> con la participación de investigadores pertenecientes a universidades nacionales como la Universidad Nacional de Río Cuarto, </w:t>
+        <w:t xml:space="preserve">un workshop con la participación de investigadores pertenecientes a universidades nacionales como la Universidad Nacional de Río Cuarto, </w:t>
       </w:r>
       <w:r>
         <w:t>UTN y el</w:t>
       </w:r>
       <w:r>
-        <w:t xml:space="preserve">  </w:t>
+        <w:t xml:space="preserve"> </w:t>
       </w:r>
       <w:r>
         <w:t xml:space="preserve">ITBA entre otras instituciones. </w:t>
@@ -1315,9 +1082,6 @@
       </w:r>
       <w:r>
         <w:t>, relativas a aplicaciones de técnicas estadísticas al procesamiento y análisis de imágenes SAR.</w:t>
-      </w:r>
-      <w:r>
-        <w:t xml:space="preserve">  </w:t>
       </w:r>
     </w:p>
     <w:p>
@@ -1441,15 +1205,7 @@
         <w:t>que l</w:t>
       </w:r>
       <w:r>
-        <w:t xml:space="preserve">a estadía del Dr. Frery permita continuar con las investigaciones iniciadas en forma conjunta con la UFAL, ampliar el trabajo en colaboración con otros </w:t>
-      </w:r>
-      <w:proofErr w:type="spellStart"/>
-      <w:r>
-        <w:t>ID's</w:t>
-      </w:r>
-      <w:proofErr w:type="spellEnd"/>
-      <w:r>
-        <w:t xml:space="preserve"> de esta universidad y profundizar los lazos establecido</w:t>
+        <w:t>a estadía del Dr. Frery permita continuar con las investigaciones iniciadas en forma conjunta con la UFAL, ampliar el trabajo en colaboración con otros ID's de esta universidad y profundizar los lazos establecido</w:t>
       </w:r>
       <w:r>
         <w:t>s</w:t>
@@ -1485,13 +1241,8 @@
         <w:t xml:space="preserve">se espera que </w:t>
       </w:r>
       <w:r>
-        <w:t xml:space="preserve">la realización de un </w:t>
-      </w:r>
-      <w:proofErr w:type="spellStart"/>
-      <w:r>
-        <w:t>workshop</w:t>
-      </w:r>
-      <w:proofErr w:type="spellEnd"/>
+        <w:t>la realización de un workshop</w:t>
+      </w:r>
       <w:r>
         <w:t>,</w:t>
       </w:r>
@@ -1632,56 +1383,110 @@
         <w:ind w:left="426"/>
         <w:jc w:val="both"/>
       </w:pPr>
-      <w:r>
-        <w:fldChar w:fldCharType="begin">
-          <w:ffData>
-            <w:name w:val=""/>
-            <w:enabled/>
-            <w:calcOnExit w:val="0"/>
-            <w:textInput>
-              <w:maxLength w:val="1000"/>
-            </w:textInput>
-          </w:ffData>
-        </w:fldChar>
-      </w:r>
-      <w:r>
-        <w:instrText xml:space="preserve"> FORMTEXT </w:instrText>
-      </w:r>
-      <w:r>
-        <w:fldChar w:fldCharType="separate"/>
-      </w:r>
-      <w:r>
-        <w:rPr>
-          <w:noProof/>
-        </w:rPr>
-        <w:t> </w:t>
-      </w:r>
-      <w:r>
-        <w:rPr>
-          <w:noProof/>
-        </w:rPr>
-        <w:t> </w:t>
-      </w:r>
-      <w:r>
-        <w:rPr>
-          <w:noProof/>
-        </w:rPr>
-        <w:t> </w:t>
-      </w:r>
-      <w:r>
-        <w:rPr>
-          <w:noProof/>
-        </w:rPr>
-        <w:t> </w:t>
-      </w:r>
-      <w:r>
-        <w:rPr>
-          <w:noProof/>
-        </w:rPr>
-        <w:t> </w:t>
-      </w:r>
-      <w:r>
-        <w:fldChar w:fldCharType="end"/>
+    </w:p>
+    <w:p>
+      <w:pPr>
+        <w:ind w:left="426"/>
+        <w:jc w:val="both"/>
+      </w:pPr>
+      <w:r>
+        <w:t>Se prevé realizar todas las actividades en el campus de la UNGS durante los días 6 al 10 de mayo de 2019. El cronograma de actividades que se</w:t>
+      </w:r>
+      <w:r>
+        <w:t xml:space="preserve"> propone </w:t>
+      </w:r>
+      <w:r>
+        <w:t xml:space="preserve">desarrollar durante </w:t>
+      </w:r>
+      <w:r>
+        <w:t>la visita del Dr. Frery será el siguiente:</w:t>
+      </w:r>
+    </w:p>
+    <w:p>
+      <w:pPr>
+        <w:ind w:left="426"/>
+        <w:jc w:val="both"/>
+      </w:pPr>
+    </w:p>
+    <w:p>
+      <w:pPr>
+        <w:ind w:left="426"/>
+        <w:jc w:val="both"/>
+      </w:pPr>
+      <w:r>
+        <w:t xml:space="preserve">Actividad I: </w:t>
+      </w:r>
+      <w:r>
+        <w:t>el dictado del curso para estudiantes del doctorado se realizará los días</w:t>
+      </w:r>
+      <w:r>
+        <w:t xml:space="preserve">, </w:t>
+      </w:r>
+      <w:r>
+        <w:t xml:space="preserve">6, </w:t>
+      </w:r>
+      <w:r>
+        <w:t>7 y 8 de mayo</w:t>
+      </w:r>
+      <w:r>
+        <w:t xml:space="preserve"> en aula/laboratorio a designar.</w:t>
+      </w:r>
+    </w:p>
+    <w:p>
+      <w:pPr>
+        <w:ind w:left="426"/>
+        <w:jc w:val="both"/>
+      </w:pPr>
+      <w:r>
+        <w:t>Actividad II:</w:t>
+      </w:r>
+      <w:r>
+        <w:t xml:space="preserve"> </w:t>
+      </w:r>
+      <w:r>
+        <w:t xml:space="preserve">la charla destinada a estudiantes de grado el día </w:t>
+      </w:r>
+      <w:r>
+        <w:t>6 de mayo en aula a designar</w:t>
+      </w:r>
+      <w:r>
+        <w:t>.</w:t>
+      </w:r>
+    </w:p>
+    <w:p>
+      <w:pPr>
+        <w:ind w:left="426"/>
+        <w:jc w:val="both"/>
+      </w:pPr>
+      <w:r>
+        <w:t xml:space="preserve">Actividad III: </w:t>
+      </w:r>
+      <w:r>
+        <w:t xml:space="preserve">la realización del workshop los días </w:t>
+      </w:r>
+      <w:r>
+        <w:t>9 y 10 de mayo</w:t>
+      </w:r>
+      <w:r>
+        <w:t xml:space="preserve"> en microcine.</w:t>
+      </w:r>
+    </w:p>
+    <w:p>
+      <w:pPr>
+        <w:ind w:left="426"/>
+        <w:jc w:val="both"/>
+      </w:pPr>
+      <w:r>
+        <w:t>Actividad IV:</w:t>
+      </w:r>
+      <w:r>
+        <w:t xml:space="preserve"> </w:t>
+      </w:r>
+      <w:r>
+        <w:t xml:space="preserve">el encuentro con investigadores del grupo los días </w:t>
+      </w:r>
+      <w:r>
+        <w:t>7 y 8 de mayo en aula a designar.</w:t>
       </w:r>
     </w:p>
     <w:p>
@@ -1762,7 +1567,7 @@
           <w:left w:w="70" w:type="dxa"/>
           <w:right w:w="70" w:type="dxa"/>
         </w:tblCellMar>
-        <w:tblLook w:val="0000" w:firstRow="0" w:lastRow="0" w:firstColumn="0" w:lastColumn="0" w:noHBand="0" w:noVBand="0"/>
+        <w:tblLook w:val="0000"/>
       </w:tblPr>
       <w:tblGrid>
         <w:gridCol w:w="1870"/>
@@ -1814,6 +1619,7 @@
                 <w:tab w:val="clear" w:pos="-720"/>
               </w:tabs>
               <w:suppressAutoHyphens w:val="0"/>
+              <w:jc w:val="center"/>
               <w:rPr>
                 <w:rFonts w:ascii="Times New Roman" w:hAnsi="Times New Roman"/>
                 <w:b/>
@@ -1931,84 +1737,57 @@
                 <w:rFonts w:ascii="Times New Roman" w:hAnsi="Times New Roman"/>
                 <w:lang w:val="es-ES"/>
               </w:rPr>
-              <w:fldChar w:fldCharType="begin">
-                <w:ffData>
-                  <w:name w:val="Texto9"/>
-                  <w:enabled/>
-                  <w:calcOnExit w:val="0"/>
-                  <w:textInput/>
-                </w:ffData>
-              </w:fldChar>
+              <w:t>Alojamiento</w:t>
             </w:r>
-            <w:bookmarkStart w:id="3" w:name="Texto9"/>
             <w:r>
               <w:rPr>
                 <w:rFonts w:ascii="Times New Roman" w:hAnsi="Times New Roman"/>
                 <w:lang w:val="es-ES"/>
               </w:rPr>
-              <w:instrText xml:space="preserve"> FORMTEXT </w:instrText>
+              <w:t>: $1800 diarios</w:t>
+            </w:r>
+          </w:p>
+          <w:p>
+            <w:pPr>
+              <w:pStyle w:val="NormalSang"/>
+              <w:tabs>
+                <w:tab w:val="clear" w:pos="-720"/>
+              </w:tabs>
+              <w:suppressAutoHyphens w:val="0"/>
+              <w:jc w:val="center"/>
+              <w:rPr>
+                <w:rFonts w:ascii="Times New Roman" w:hAnsi="Times New Roman"/>
+                <w:lang w:val="es-ES"/>
+              </w:rPr>
+            </w:pPr>
+            <w:r>
+              <w:rPr>
+                <w:rFonts w:ascii="Times New Roman" w:hAnsi="Times New Roman"/>
+                <w:lang w:val="es-ES"/>
+              </w:rPr>
+              <w:t xml:space="preserve"> comida y traslados</w:t>
             </w:r>
             <w:r>
               <w:rPr>
                 <w:rFonts w:ascii="Times New Roman" w:hAnsi="Times New Roman"/>
                 <w:lang w:val="es-ES"/>
               </w:rPr>
+              <w:t>: $1000</w:t>
             </w:r>
             <w:r>
               <w:rPr>
                 <w:rFonts w:ascii="Times New Roman" w:hAnsi="Times New Roman"/>
                 <w:lang w:val="es-ES"/>
               </w:rPr>
-              <w:fldChar w:fldCharType="separate"/>
+              <w:t xml:space="preserve"> </w:t>
             </w:r>
             <w:r>
               <w:rPr>
                 <w:rFonts w:ascii="Times New Roman" w:hAnsi="Times New Roman"/>
-                <w:noProof/>
                 <w:lang w:val="es-ES"/>
               </w:rPr>
-              <w:t> </w:t>
+              <w:t>aproximadamente</w:t>
             </w:r>
-            <w:r>
-              <w:rPr>
-                <w:rFonts w:ascii="Times New Roman" w:hAnsi="Times New Roman"/>
-                <w:noProof/>
-                <w:lang w:val="es-ES"/>
-              </w:rPr>
-              <w:t> </w:t>
-            </w:r>
-            <w:r>
-              <w:rPr>
-                <w:rFonts w:ascii="Times New Roman" w:hAnsi="Times New Roman"/>
-                <w:noProof/>
-                <w:lang w:val="es-ES"/>
-              </w:rPr>
-              <w:t> </w:t>
-            </w:r>
-            <w:r>
-              <w:rPr>
-                <w:rFonts w:ascii="Times New Roman" w:hAnsi="Times New Roman"/>
-                <w:noProof/>
-                <w:lang w:val="es-ES"/>
-              </w:rPr>
-              <w:t> </w:t>
-            </w:r>
-            <w:r>
-              <w:rPr>
-                <w:rFonts w:ascii="Times New Roman" w:hAnsi="Times New Roman"/>
-                <w:noProof/>
-                <w:lang w:val="es-ES"/>
-              </w:rPr>
-              <w:t> </w:t>
-            </w:r>
-            <w:r>
-              <w:rPr>
-                <w:rFonts w:ascii="Times New Roman" w:hAnsi="Times New Roman"/>
-                <w:lang w:val="es-ES"/>
-              </w:rPr>
-              <w:fldChar w:fldCharType="end"/>
-            </w:r>
-            <w:bookmarkEnd w:id="3"/>
           </w:p>
         </w:tc>
         <w:tc>
@@ -2027,75 +1806,7 @@
               <w:rPr>
                 <w:sz w:val="20"/>
               </w:rPr>
-              <w:fldChar w:fldCharType="begin">
-                <w:ffData>
-                  <w:name w:val=""/>
-                  <w:enabled/>
-                  <w:calcOnExit w:val="0"/>
-                  <w:textInput>
-                    <w:type w:val="number"/>
-                    <w:format w:val="$ #.##0,00;($ #.##0,00)"/>
-                  </w:textInput>
-                </w:ffData>
-              </w:fldChar>
-            </w:r>
-            <w:r>
-              <w:rPr>
-                <w:sz w:val="20"/>
-              </w:rPr>
-              <w:instrText xml:space="preserve"> FORMTEXT </w:instrText>
-            </w:r>
-            <w:r>
-              <w:rPr>
-                <w:sz w:val="20"/>
-              </w:rPr>
-            </w:r>
-            <w:r>
-              <w:rPr>
-                <w:sz w:val="20"/>
-              </w:rPr>
-              <w:fldChar w:fldCharType="separate"/>
-            </w:r>
-            <w:r>
-              <w:rPr>
-                <w:noProof/>
-                <w:sz w:val="20"/>
-              </w:rPr>
-              <w:t> </w:t>
-            </w:r>
-            <w:r>
-              <w:rPr>
-                <w:noProof/>
-                <w:sz w:val="20"/>
-              </w:rPr>
-              <w:t> </w:t>
-            </w:r>
-            <w:r>
-              <w:rPr>
-                <w:noProof/>
-                <w:sz w:val="20"/>
-              </w:rPr>
-              <w:t> </w:t>
-            </w:r>
-            <w:r>
-              <w:rPr>
-                <w:noProof/>
-                <w:sz w:val="20"/>
-              </w:rPr>
-              <w:t> </w:t>
-            </w:r>
-            <w:r>
-              <w:rPr>
-                <w:noProof/>
-                <w:sz w:val="20"/>
-              </w:rPr>
-              <w:t> </w:t>
-            </w:r>
-            <w:r>
-              <w:rPr>
-                <w:sz w:val="20"/>
-              </w:rPr>
-              <w:fldChar w:fldCharType="end"/>
+              <w:t>15000</w:t>
             </w:r>
           </w:p>
         </w:tc>
@@ -2156,81 +1867,7 @@
                 <w:rFonts w:ascii="Times New Roman" w:hAnsi="Times New Roman"/>
                 <w:lang w:val="es-ES"/>
               </w:rPr>
-              <w:fldChar w:fldCharType="begin">
-                <w:ffData>
-                  <w:name w:val=""/>
-                  <w:enabled/>
-                  <w:calcOnExit w:val="0"/>
-                  <w:textInput/>
-                </w:ffData>
-              </w:fldChar>
-            </w:r>
-            <w:r>
-              <w:rPr>
-                <w:rFonts w:ascii="Times New Roman" w:hAnsi="Times New Roman"/>
-                <w:lang w:val="es-ES"/>
-              </w:rPr>
-              <w:instrText xml:space="preserve"> FORMTEXT </w:instrText>
-            </w:r>
-            <w:r>
-              <w:rPr>
-                <w:rFonts w:ascii="Times New Roman" w:hAnsi="Times New Roman"/>
-                <w:lang w:val="es-ES"/>
-              </w:rPr>
-            </w:r>
-            <w:r>
-              <w:rPr>
-                <w:rFonts w:ascii="Times New Roman" w:hAnsi="Times New Roman"/>
-                <w:lang w:val="es-ES"/>
-              </w:rPr>
-              <w:fldChar w:fldCharType="separate"/>
-            </w:r>
-            <w:r>
-              <w:rPr>
-                <w:rFonts w:ascii="Times New Roman" w:hAnsi="Times New Roman"/>
-                <w:noProof/>
-                <w:lang w:val="es-ES"/>
-              </w:rPr>
-              <w:t> </w:t>
-            </w:r>
-            <w:r>
-              <w:rPr>
-                <w:rFonts w:ascii="Times New Roman" w:hAnsi="Times New Roman"/>
-                <w:noProof/>
-                <w:lang w:val="es-ES"/>
-              </w:rPr>
-              <w:t> </w:t>
-            </w:r>
-            <w:r>
-              <w:rPr>
-                <w:rFonts w:ascii="Times New Roman" w:hAnsi="Times New Roman"/>
-                <w:noProof/>
-                <w:lang w:val="es-ES"/>
-              </w:rPr>
-              <w:t> </w:t>
-            </w:r>
-            <w:r>
-              <w:rPr>
-                <w:rFonts w:ascii="Times New Roman" w:hAnsi="Times New Roman"/>
-                <w:noProof/>
-                <w:lang w:val="es-ES"/>
-              </w:rPr>
-              <w:t> </w:t>
-            </w:r>
-            <w:r>
-              <w:rPr>
-                <w:rFonts w:ascii="Times New Roman" w:hAnsi="Times New Roman"/>
-                <w:noProof/>
-                <w:lang w:val="es-ES"/>
-              </w:rPr>
-              <w:t> </w:t>
-            </w:r>
-            <w:r>
-              <w:rPr>
-                <w:rFonts w:ascii="Times New Roman" w:hAnsi="Times New Roman"/>
-                <w:lang w:val="es-ES"/>
-              </w:rPr>
-              <w:fldChar w:fldCharType="end"/>
+              <w:t>Maceió-Buenos Aires</w:t>
             </w:r>
           </w:p>
         </w:tc>
@@ -2251,75 +1888,7 @@
               <w:rPr>
                 <w:sz w:val="20"/>
               </w:rPr>
-              <w:fldChar w:fldCharType="begin">
-                <w:ffData>
-                  <w:name w:val=""/>
-                  <w:enabled/>
-                  <w:calcOnExit w:val="0"/>
-                  <w:textInput>
-                    <w:type w:val="number"/>
-                    <w:format w:val="$ #.##0,00;($ #.##0,00)"/>
-                  </w:textInput>
-                </w:ffData>
-              </w:fldChar>
-            </w:r>
-            <w:r>
-              <w:rPr>
-                <w:sz w:val="20"/>
-              </w:rPr>
-              <w:instrText xml:space="preserve"> FORMTEXT </w:instrText>
-            </w:r>
-            <w:r>
-              <w:rPr>
-                <w:sz w:val="20"/>
-              </w:rPr>
-            </w:r>
-            <w:r>
-              <w:rPr>
-                <w:sz w:val="20"/>
-              </w:rPr>
-              <w:fldChar w:fldCharType="separate"/>
-            </w:r>
-            <w:r>
-              <w:rPr>
-                <w:noProof/>
-                <w:sz w:val="20"/>
-              </w:rPr>
-              <w:t> </w:t>
-            </w:r>
-            <w:r>
-              <w:rPr>
-                <w:noProof/>
-                <w:sz w:val="20"/>
-              </w:rPr>
-              <w:t> </w:t>
-            </w:r>
-            <w:r>
-              <w:rPr>
-                <w:noProof/>
-                <w:sz w:val="20"/>
-              </w:rPr>
-              <w:t> </w:t>
-            </w:r>
-            <w:r>
-              <w:rPr>
-                <w:noProof/>
-                <w:sz w:val="20"/>
-              </w:rPr>
-              <w:t> </w:t>
-            </w:r>
-            <w:r>
-              <w:rPr>
-                <w:noProof/>
-                <w:sz w:val="20"/>
-              </w:rPr>
-              <w:t> </w:t>
-            </w:r>
-            <w:r>
-              <w:rPr>
-                <w:sz w:val="20"/>
-              </w:rPr>
-              <w:fldChar w:fldCharType="end"/>
+              <w:t>20000</w:t>
             </w:r>
           </w:p>
         </w:tc>
@@ -2392,84 +1961,8 @@
                 <w:rFonts w:ascii="Times New Roman" w:hAnsi="Times New Roman"/>
                 <w:lang w:val="es-ES"/>
               </w:rPr>
-              <w:fldChar w:fldCharType="begin">
-                <w:ffData>
-                  <w:name w:val="Texto12"/>
-                  <w:enabled/>
-                  <w:calcOnExit w:val="0"/>
-                  <w:textInput/>
-                </w:ffData>
-              </w:fldChar>
+              <w:t>Difusión workshop y fotocopias para el curso</w:t>
             </w:r>
-            <w:bookmarkStart w:id="4" w:name="Texto12"/>
-            <w:r>
-              <w:rPr>
-                <w:rFonts w:ascii="Times New Roman" w:hAnsi="Times New Roman"/>
-                <w:lang w:val="es-ES"/>
-              </w:rPr>
-              <w:instrText xml:space="preserve"> FORMTEXT </w:instrText>
-            </w:r>
-            <w:r>
-              <w:rPr>
-                <w:rFonts w:ascii="Times New Roman" w:hAnsi="Times New Roman"/>
-                <w:lang w:val="es-ES"/>
-              </w:rPr>
-            </w:r>
-            <w:r>
-              <w:rPr>
-                <w:rFonts w:ascii="Times New Roman" w:hAnsi="Times New Roman"/>
-                <w:lang w:val="es-ES"/>
-              </w:rPr>
-              <w:fldChar w:fldCharType="separate"/>
-            </w:r>
-            <w:r>
-              <w:rPr>
-                <w:rFonts w:ascii="Times New Roman" w:hAnsi="Times New Roman"/>
-                <w:noProof/>
-                <w:lang w:val="es-ES"/>
-              </w:rPr>
-              <w:t> </w:t>
-            </w:r>
-            <w:r>
-              <w:rPr>
-                <w:rFonts w:ascii="Times New Roman" w:hAnsi="Times New Roman"/>
-                <w:noProof/>
-                <w:lang w:val="es-ES"/>
-              </w:rPr>
-              <w:t> </w:t>
-            </w:r>
-            <w:r>
-              <w:rPr>
-                <w:rFonts w:ascii="Times New Roman" w:hAnsi="Times New Roman"/>
-                <w:noProof/>
-                <w:lang w:val="es-ES"/>
-              </w:rPr>
-              <w:t> </w:t>
-            </w:r>
-            <w:r>
-              <w:rPr>
-                <w:rFonts w:ascii="Times New Roman" w:hAnsi="Times New Roman"/>
-                <w:noProof/>
-                <w:lang w:val="es-ES"/>
-              </w:rPr>
-              <w:t> </w:t>
-            </w:r>
-            <w:r>
-              <w:rPr>
-                <w:rFonts w:ascii="Times New Roman" w:hAnsi="Times New Roman"/>
-                <w:noProof/>
-                <w:lang w:val="es-ES"/>
-              </w:rPr>
-              <w:t> </w:t>
-            </w:r>
-            <w:r>
-              <w:rPr>
-                <w:rFonts w:ascii="Times New Roman" w:hAnsi="Times New Roman"/>
-                <w:lang w:val="es-ES"/>
-              </w:rPr>
-              <w:fldChar w:fldCharType="end"/>
-            </w:r>
-            <w:bookmarkEnd w:id="4"/>
           </w:p>
         </w:tc>
         <w:tc>
@@ -2489,75 +1982,7 @@
               <w:rPr>
                 <w:sz w:val="20"/>
               </w:rPr>
-              <w:fldChar w:fldCharType="begin">
-                <w:ffData>
-                  <w:name w:val=""/>
-                  <w:enabled/>
-                  <w:calcOnExit w:val="0"/>
-                  <w:textInput>
-                    <w:type w:val="number"/>
-                    <w:format w:val="$ #.##0,00;($ #.##0,00)"/>
-                  </w:textInput>
-                </w:ffData>
-              </w:fldChar>
-            </w:r>
-            <w:r>
-              <w:rPr>
-                <w:sz w:val="20"/>
-              </w:rPr>
-              <w:instrText xml:space="preserve"> FORMTEXT </w:instrText>
-            </w:r>
-            <w:r>
-              <w:rPr>
-                <w:sz w:val="20"/>
-              </w:rPr>
-            </w:r>
-            <w:r>
-              <w:rPr>
-                <w:sz w:val="20"/>
-              </w:rPr>
-              <w:fldChar w:fldCharType="separate"/>
-            </w:r>
-            <w:r>
-              <w:rPr>
-                <w:noProof/>
-                <w:sz w:val="20"/>
-              </w:rPr>
-              <w:t> </w:t>
-            </w:r>
-            <w:r>
-              <w:rPr>
-                <w:noProof/>
-                <w:sz w:val="20"/>
-              </w:rPr>
-              <w:t> </w:t>
-            </w:r>
-            <w:r>
-              <w:rPr>
-                <w:noProof/>
-                <w:sz w:val="20"/>
-              </w:rPr>
-              <w:t> </w:t>
-            </w:r>
-            <w:r>
-              <w:rPr>
-                <w:noProof/>
-                <w:sz w:val="20"/>
-              </w:rPr>
-              <w:t> </w:t>
-            </w:r>
-            <w:r>
-              <w:rPr>
-                <w:noProof/>
-                <w:sz w:val="20"/>
-              </w:rPr>
-              <w:t> </w:t>
-            </w:r>
-            <w:r>
-              <w:rPr>
-                <w:sz w:val="20"/>
-              </w:rPr>
-              <w:fldChar w:fldCharType="end"/>
+              <w:t>2000</w:t>
             </w:r>
           </w:p>
         </w:tc>
@@ -2632,86 +2057,20 @@
             <w:r>
               <w:rPr>
                 <w:sz w:val="20"/>
-                <w:highlight w:val="lightGray"/>
-              </w:rPr>
-              <w:fldChar w:fldCharType="begin">
-                <w:ffData>
-                  <w:name w:val=""/>
-                  <w:enabled/>
-                  <w:calcOnExit w:val="0"/>
-                  <w:textInput>
-                    <w:type w:val="number"/>
-                    <w:format w:val="$ #.##0,00;($ #.##0,00)"/>
-                  </w:textInput>
-                </w:ffData>
-              </w:fldChar>
+              </w:rPr>
+              <w:t>3</w:t>
             </w:r>
             <w:r>
               <w:rPr>
                 <w:sz w:val="20"/>
-                <w:highlight w:val="lightGray"/>
-              </w:rPr>
-              <w:instrText xml:space="preserve"> FORMTEXT </w:instrText>
+              </w:rPr>
+              <w:t>7</w:t>
             </w:r>
             <w:r>
               <w:rPr>
                 <w:sz w:val="20"/>
-                <w:highlight w:val="lightGray"/>
-              </w:rPr>
-            </w:r>
-            <w:r>
-              <w:rPr>
-                <w:sz w:val="20"/>
-                <w:highlight w:val="lightGray"/>
-              </w:rPr>
-              <w:fldChar w:fldCharType="separate"/>
-            </w:r>
-            <w:r>
-              <w:rPr>
-                <w:noProof/>
-                <w:sz w:val="20"/>
-                <w:highlight w:val="lightGray"/>
-              </w:rPr>
-              <w:t> </w:t>
-            </w:r>
-            <w:r>
-              <w:rPr>
-                <w:noProof/>
-                <w:sz w:val="20"/>
-                <w:highlight w:val="lightGray"/>
-              </w:rPr>
-              <w:t> </w:t>
-            </w:r>
-            <w:r>
-              <w:rPr>
-                <w:noProof/>
-                <w:sz w:val="20"/>
-                <w:highlight w:val="lightGray"/>
-              </w:rPr>
-              <w:t> </w:t>
-            </w:r>
-            <w:r>
-              <w:rPr>
-                <w:noProof/>
-                <w:sz w:val="20"/>
-                <w:highlight w:val="lightGray"/>
-              </w:rPr>
-              <w:t> </w:t>
-            </w:r>
-            <w:r>
-              <w:rPr>
-                <w:noProof/>
-                <w:sz w:val="20"/>
-                <w:highlight w:val="lightGray"/>
-              </w:rPr>
-              <w:t> </w:t>
-            </w:r>
-            <w:r>
-              <w:rPr>
-                <w:sz w:val="20"/>
-                <w:highlight w:val="lightGray"/>
-              </w:rPr>
-              <w:fldChar w:fldCharType="end"/>
+              </w:rPr>
+              <w:t>000</w:t>
             </w:r>
           </w:p>
         </w:tc>
@@ -2915,6 +2274,30 @@
     </w:p>
     <w:p>
       <w:pPr>
+        <w:ind w:left="426"/>
+        <w:jc w:val="both"/>
+        <w:rPr>
+          <w:szCs w:val="22"/>
+        </w:rPr>
+      </w:pPr>
+    </w:p>
+    <w:p>
+      <w:pPr>
+        <w:ind w:left="426"/>
+        <w:jc w:val="both"/>
+        <w:rPr>
+          <w:szCs w:val="22"/>
+        </w:rPr>
+      </w:pPr>
+      <w:r>
+        <w:rPr>
+          <w:szCs w:val="22"/>
+        </w:rPr>
+        <w:t>Hasta el momento no se cuenta con otro financiamiento para realizar las actividades vinculadas al investigador invitado.</w:t>
+      </w:r>
+    </w:p>
+    <w:p>
+      <w:pPr>
         <w:jc w:val="both"/>
         <w:rPr>
           <w:i/>
@@ -3240,7 +2623,7 @@
     <w:p/>
     <w:p/>
     <w:sectPr>
-      <w:headerReference w:type="default" r:id="rId8"/>
+      <w:headerReference w:type="default" r:id="rId7"/>
       <w:pgSz w:w="11906" w:h="16838"/>
       <w:pgMar w:top="1417" w:right="1701" w:bottom="851" w:left="1701" w:header="426" w:footer="708" w:gutter="0"/>
       <w:cols w:space="708"/>
@@ -3251,15 +2634,15 @@
 </file>
 
 <file path=word/endnotes.xml><?xml version="1.0" encoding="utf-8"?>
-<w:endnotes xmlns:wpc="http://schemas.microsoft.com/office/word/2010/wordprocessingCanvas" xmlns:mo="http://schemas.microsoft.com/office/mac/office/2008/main" xmlns:mc="http://schemas.openxmlformats.org/markup-compatibility/2006" xmlns:mv="urn:schemas-microsoft-com:mac:vml" xmlns:o="urn:schemas-microsoft-com:office:office" xmlns:r="http://schemas.openxmlformats.org/officeDocument/2006/relationships" xmlns:m="http://schemas.openxmlformats.org/officeDocument/2006/math" xmlns:v="urn:schemas-microsoft-com:vml" xmlns:wp14="http://schemas.microsoft.com/office/word/2010/wordprocessingDrawing" xmlns:wp="http://schemas.openxmlformats.org/drawingml/2006/wordprocessingDrawing" xmlns:w10="urn:schemas-microsoft-com:office:word" xmlns:w="http://schemas.openxmlformats.org/wordprocessingml/2006/main" xmlns:w14="http://schemas.microsoft.com/office/word/2010/wordml" xmlns:wpg="http://schemas.microsoft.com/office/word/2010/wordprocessingGroup" xmlns:wpi="http://schemas.microsoft.com/office/word/2010/wordprocessingInk" xmlns:wne="http://schemas.microsoft.com/office/word/2006/wordml" xmlns:wps="http://schemas.microsoft.com/office/word/2010/wordprocessingShape" mc:Ignorable="w14 wp14">
-  <w:endnote w:type="separator" w:id="-1">
+<w:endnotes xmlns:ve="http://schemas.openxmlformats.org/markup-compatibility/2006" xmlns:o="urn:schemas-microsoft-com:office:office" xmlns:r="http://schemas.openxmlformats.org/officeDocument/2006/relationships" xmlns:m="http://schemas.openxmlformats.org/officeDocument/2006/math" xmlns:v="urn:schemas-microsoft-com:vml" xmlns:wp="http://schemas.openxmlformats.org/drawingml/2006/wordprocessingDrawing" xmlns:w10="urn:schemas-microsoft-com:office:word" xmlns:w="http://schemas.openxmlformats.org/wordprocessingml/2006/main" xmlns:wne="http://schemas.microsoft.com/office/word/2006/wordml">
+  <w:endnote w:type="separator" w:id="0">
     <w:p>
       <w:r>
         <w:separator/>
       </w:r>
     </w:p>
   </w:endnote>
-  <w:endnote w:type="continuationSeparator" w:id="0">
+  <w:endnote w:type="continuationSeparator" w:id="1">
     <w:p>
       <w:r>
         <w:continuationSeparator/>
@@ -3270,15 +2653,15 @@
 </file>
 
 <file path=word/footnotes.xml><?xml version="1.0" encoding="utf-8"?>
-<w:footnotes xmlns:wpc="http://schemas.microsoft.com/office/word/2010/wordprocessingCanvas" xmlns:mo="http://schemas.microsoft.com/office/mac/office/2008/main" xmlns:mc="http://schemas.openxmlformats.org/markup-compatibility/2006" xmlns:mv="urn:schemas-microsoft-com:mac:vml" xmlns:o="urn:schemas-microsoft-com:office:office" xmlns:r="http://schemas.openxmlformats.org/officeDocument/2006/relationships" xmlns:m="http://schemas.openxmlformats.org/officeDocument/2006/math" xmlns:v="urn:schemas-microsoft-com:vml" xmlns:wp14="http://schemas.microsoft.com/office/word/2010/wordprocessingDrawing" xmlns:wp="http://schemas.openxmlformats.org/drawingml/2006/wordprocessingDrawing" xmlns:w10="urn:schemas-microsoft-com:office:word" xmlns:w="http://schemas.openxmlformats.org/wordprocessingml/2006/main" xmlns:w14="http://schemas.microsoft.com/office/word/2010/wordml" xmlns:wpg="http://schemas.microsoft.com/office/word/2010/wordprocessingGroup" xmlns:wpi="http://schemas.microsoft.com/office/word/2010/wordprocessingInk" xmlns:wne="http://schemas.microsoft.com/office/word/2006/wordml" xmlns:wps="http://schemas.microsoft.com/office/word/2010/wordprocessingShape" mc:Ignorable="w14 wp14">
-  <w:footnote w:type="separator" w:id="-1">
+<w:footnotes xmlns:ve="http://schemas.openxmlformats.org/markup-compatibility/2006" xmlns:o="urn:schemas-microsoft-com:office:office" xmlns:r="http://schemas.openxmlformats.org/officeDocument/2006/relationships" xmlns:m="http://schemas.openxmlformats.org/officeDocument/2006/math" xmlns:v="urn:schemas-microsoft-com:vml" xmlns:wp="http://schemas.openxmlformats.org/drawingml/2006/wordprocessingDrawing" xmlns:w10="urn:schemas-microsoft-com:office:word" xmlns:w="http://schemas.openxmlformats.org/wordprocessingml/2006/main" xmlns:wne="http://schemas.microsoft.com/office/word/2006/wordml">
+  <w:footnote w:type="separator" w:id="0">
     <w:p>
       <w:r>
         <w:separator/>
       </w:r>
     </w:p>
   </w:footnote>
-  <w:footnote w:type="continuationSeparator" w:id="0">
+  <w:footnote w:type="continuationSeparator" w:id="1">
     <w:p>
       <w:r>
         <w:continuationSeparator/>
@@ -3289,7 +2672,7 @@
 </file>
 
 <file path=word/header1.xml><?xml version="1.0" encoding="utf-8"?>
-<w:hdr xmlns:wpc="http://schemas.microsoft.com/office/word/2010/wordprocessingCanvas" xmlns:mo="http://schemas.microsoft.com/office/mac/office/2008/main" xmlns:mc="http://schemas.openxmlformats.org/markup-compatibility/2006" xmlns:mv="urn:schemas-microsoft-com:mac:vml" xmlns:o="urn:schemas-microsoft-com:office:office" xmlns:r="http://schemas.openxmlformats.org/officeDocument/2006/relationships" xmlns:m="http://schemas.openxmlformats.org/officeDocument/2006/math" xmlns:v="urn:schemas-microsoft-com:vml" xmlns:wp14="http://schemas.microsoft.com/office/word/2010/wordprocessingDrawing" xmlns:wp="http://schemas.openxmlformats.org/drawingml/2006/wordprocessingDrawing" xmlns:w10="urn:schemas-microsoft-com:office:word" xmlns:w="http://schemas.openxmlformats.org/wordprocessingml/2006/main" xmlns:w14="http://schemas.microsoft.com/office/word/2010/wordml" xmlns:wpg="http://schemas.microsoft.com/office/word/2010/wordprocessingGroup" xmlns:wpi="http://schemas.microsoft.com/office/word/2010/wordprocessingInk" xmlns:wne="http://schemas.microsoft.com/office/word/2006/wordml" xmlns:wps="http://schemas.microsoft.com/office/word/2010/wordprocessingShape" mc:Ignorable="w14 wp14">
+<w:hdr xmlns:ve="http://schemas.openxmlformats.org/markup-compatibility/2006" xmlns:o="urn:schemas-microsoft-com:office:office" xmlns:r="http://schemas.openxmlformats.org/officeDocument/2006/relationships" xmlns:m="http://schemas.openxmlformats.org/officeDocument/2006/math" xmlns:v="urn:schemas-microsoft-com:vml" xmlns:wp="http://schemas.openxmlformats.org/drawingml/2006/wordprocessingDrawing" xmlns:w10="urn:schemas-microsoft-com:office:word" xmlns:w="http://schemas.openxmlformats.org/wordprocessingml/2006/main" xmlns:wne="http://schemas.microsoft.com/office/word/2006/wordml">
   <w:p>
     <w:pPr>
       <w:keepLines/>
@@ -3309,10 +2692,10 @@
     <w:r>
       <w:rPr>
         <w:noProof/>
-        <w:lang w:val="en-US" w:eastAsia="en-US"/>
+        <w:lang w:val="es-AR" w:eastAsia="es-AR"/>
       </w:rPr>
       <w:drawing>
-        <wp:anchor distT="0" distB="0" distL="114300" distR="114300" simplePos="0" relativeHeight="251659264" behindDoc="1" locked="0" layoutInCell="1" allowOverlap="1" wp14:anchorId="1828F378" wp14:editId="76111217">
+        <wp:anchor distT="0" distB="0" distL="114300" distR="114300" simplePos="0" relativeHeight="251659264" behindDoc="1" locked="0" layoutInCell="1" allowOverlap="1">
           <wp:simplePos x="0" y="0"/>
           <wp:positionH relativeFrom="column">
             <wp:posOffset>5143500</wp:posOffset>
@@ -3340,7 +2723,7 @@
                   <a:blip r:embed="rId1">
                     <a:extLst>
                       <a:ext uri="{28A0092B-C50C-407E-A947-70E740481C1C}">
-                        <a14:useLocalDpi xmlns:a14="http://schemas.microsoft.com/office/drawing/2010/main" val="0"/>
+                        <a14:useLocalDpi xmlns="" xmlns:wpc="http://schemas.microsoft.com/office/word/2010/wordprocessingCanvas" xmlns:mo="http://schemas.microsoft.com/office/mac/office/2008/main" xmlns:mc="http://schemas.openxmlformats.org/markup-compatibility/2006" xmlns:mv="urn:schemas-microsoft-com:mac:vml" xmlns:o="urn:schemas-microsoft-com:office:office" xmlns:v="urn:schemas-microsoft-com:vml" xmlns:wp14="http://schemas.microsoft.com/office/word/2010/wordprocessingDrawing" xmlns:w10="urn:schemas-microsoft-com:office:word" xmlns:w="http://schemas.openxmlformats.org/wordprocessingml/2006/main" xmlns:w14="http://schemas.microsoft.com/office/word/2010/wordml" xmlns:wpg="http://schemas.microsoft.com/office/word/2010/wordprocessingGroup" xmlns:wpi="http://schemas.microsoft.com/office/word/2010/wordprocessingInk" xmlns:wps="http://schemas.microsoft.com/office/word/2010/wordprocessingShape" xmlns:a14="http://schemas.microsoft.com/office/drawing/2010/main" val="0"/>
                       </a:ext>
                     </a:extLst>
                   </a:blip>
@@ -3382,7 +2765,7 @@
   </w:p>
   <w:p>
     <w:pPr>
-      <w:pStyle w:val="NoSpacing"/>
+      <w:pStyle w:val="Sinespaciado"/>
       <w:ind w:left="2832" w:firstLine="708"/>
       <w:jc w:val="center"/>
       <w:rPr>
@@ -3410,7 +2793,7 @@
   </w:p>
   <w:p>
     <w:pPr>
-      <w:pStyle w:val="NoSpacing"/>
+      <w:pStyle w:val="Sinespaciado"/>
       <w:ind w:left="2832" w:firstLine="708"/>
       <w:jc w:val="center"/>
       <w:rPr>
@@ -3438,14 +2821,14 @@
   </w:p>
   <w:p>
     <w:pPr>
-      <w:pStyle w:val="Header"/>
+      <w:pStyle w:val="Encabezado"/>
     </w:pPr>
   </w:p>
 </w:hdr>
 </file>
 
 <file path=word/numbering.xml><?xml version="1.0" encoding="utf-8"?>
-<w:numbering xmlns:wpc="http://schemas.microsoft.com/office/word/2010/wordprocessingCanvas" xmlns:mo="http://schemas.microsoft.com/office/mac/office/2008/main" xmlns:mc="http://schemas.openxmlformats.org/markup-compatibility/2006" xmlns:mv="urn:schemas-microsoft-com:mac:vml" xmlns:o="urn:schemas-microsoft-com:office:office" xmlns:r="http://schemas.openxmlformats.org/officeDocument/2006/relationships" xmlns:m="http://schemas.openxmlformats.org/officeDocument/2006/math" xmlns:v="urn:schemas-microsoft-com:vml" xmlns:wp14="http://schemas.microsoft.com/office/word/2010/wordprocessingDrawing" xmlns:wp="http://schemas.openxmlformats.org/drawingml/2006/wordprocessingDrawing" xmlns:w10="urn:schemas-microsoft-com:office:word" xmlns:w="http://schemas.openxmlformats.org/wordprocessingml/2006/main" xmlns:w14="http://schemas.microsoft.com/office/word/2010/wordml" xmlns:wpg="http://schemas.microsoft.com/office/word/2010/wordprocessingGroup" xmlns:wpi="http://schemas.microsoft.com/office/word/2010/wordprocessingInk" xmlns:wne="http://schemas.microsoft.com/office/word/2006/wordml" xmlns:wps="http://schemas.microsoft.com/office/word/2010/wordprocessingShape" mc:Ignorable="w14 wp14">
+<w:numbering xmlns:ve="http://schemas.openxmlformats.org/markup-compatibility/2006" xmlns:o="urn:schemas-microsoft-com:office:office" xmlns:r="http://schemas.openxmlformats.org/officeDocument/2006/relationships" xmlns:m="http://schemas.openxmlformats.org/officeDocument/2006/math" xmlns:v="urn:schemas-microsoft-com:vml" xmlns:wp="http://schemas.openxmlformats.org/drawingml/2006/wordprocessingDrawing" xmlns:w10="urn:schemas-microsoft-com:office:word" xmlns:w="http://schemas.openxmlformats.org/wordprocessingml/2006/main" xmlns:wne="http://schemas.microsoft.com/office/word/2006/wordml">
   <w:abstractNum w:abstractNumId="0">
     <w:nsid w:val="184D722F"/>
     <w:multiLevelType w:val="hybridMultilevel"/>
@@ -3774,7 +3157,7 @@
 </file>
 
 <file path=word/styles.xml><?xml version="1.0" encoding="utf-8"?>
-<w:styles xmlns:mc="http://schemas.openxmlformats.org/markup-compatibility/2006" xmlns:r="http://schemas.openxmlformats.org/officeDocument/2006/relationships" xmlns:w="http://schemas.openxmlformats.org/wordprocessingml/2006/main" xmlns:w14="http://schemas.microsoft.com/office/word/2010/wordml" mc:Ignorable="w14">
+<w:styles xmlns:r="http://schemas.openxmlformats.org/officeDocument/2006/relationships" xmlns:w="http://schemas.openxmlformats.org/wordprocessingml/2006/main">
   <w:docDefaults>
     <w:rPrDefault>
       <w:rPr>
@@ -3790,7 +3173,7 @@
       </w:pPr>
     </w:pPrDefault>
   </w:docDefaults>
-  <w:latentStyles w:defLockedState="0" w:defUIPriority="99" w:defSemiHidden="1" w:defUnhideWhenUsed="1" w:defQFormat="0" w:count="276">
+  <w:latentStyles w:defLockedState="0" w:defUIPriority="99" w:defSemiHidden="1" w:defUnhideWhenUsed="1" w:defQFormat="0" w:count="267">
     <w:lsdException w:name="Normal" w:semiHidden="0" w:uiPriority="0" w:unhideWhenUsed="0" w:qFormat="1"/>
     <w:lsdException w:name="heading 1" w:semiHidden="0" w:uiPriority="9" w:unhideWhenUsed="0" w:qFormat="1"/>
     <w:lsdException w:name="heading 2" w:uiPriority="9" w:qFormat="1"/>
@@ -3944,17 +3327,18 @@
       <w:lang w:val="es-ES" w:eastAsia="es-ES"/>
     </w:rPr>
   </w:style>
-  <w:style w:type="character" w:default="1" w:styleId="DefaultParagraphFont">
+  <w:style w:type="character" w:default="1" w:styleId="Fuentedeprrafopredeter">
     <w:name w:val="Default Paragraph Font"/>
     <w:uiPriority w:val="1"/>
     <w:semiHidden/>
     <w:unhideWhenUsed/>
   </w:style>
-  <w:style w:type="table" w:default="1" w:styleId="TableNormal">
+  <w:style w:type="table" w:default="1" w:styleId="Tablanormal">
     <w:name w:val="Normal Table"/>
     <w:uiPriority w:val="99"/>
     <w:semiHidden/>
     <w:unhideWhenUsed/>
+    <w:qFormat/>
     <w:tblPr>
       <w:tblInd w:w="0" w:type="dxa"/>
       <w:tblCellMar>
@@ -3965,16 +3349,16 @@
       </w:tblCellMar>
     </w:tblPr>
   </w:style>
-  <w:style w:type="numbering" w:default="1" w:styleId="NoList">
+  <w:style w:type="numbering" w:default="1" w:styleId="Sinlista">
     <w:name w:val="No List"/>
     <w:uiPriority w:val="99"/>
     <w:semiHidden/>
     <w:unhideWhenUsed/>
   </w:style>
-  <w:style w:type="paragraph" w:styleId="Header">
+  <w:style w:type="paragraph" w:styleId="Encabezado">
     <w:name w:val="header"/>
     <w:basedOn w:val="Normal"/>
-    <w:link w:val="HeaderChar"/>
+    <w:link w:val="EncabezadoCar"/>
     <w:rsid w:val="00A1759B"/>
     <w:pPr>
       <w:tabs>
@@ -3988,10 +3372,10 @@
       <w:lang w:val="es-ES_tradnl"/>
     </w:rPr>
   </w:style>
-  <w:style w:type="character" w:customStyle="1" w:styleId="HeaderChar">
-    <w:name w:val="Header Char"/>
-    <w:basedOn w:val="DefaultParagraphFont"/>
-    <w:link w:val="Header"/>
+  <w:style w:type="character" w:customStyle="1" w:styleId="EncabezadoCar">
+    <w:name w:val="Encabezado Car"/>
+    <w:basedOn w:val="Fuentedeprrafopredeter"/>
+    <w:link w:val="Encabezado"/>
     <w:rsid w:val="00A1759B"/>
     <w:rPr>
       <w:rFonts w:ascii="Arial" w:eastAsia="Times New Roman" w:hAnsi="Arial" w:cs="Times New Roman"/>
@@ -4000,7 +3384,7 @@
       <w:lang w:val="es-ES_tradnl" w:eastAsia="es-ES"/>
     </w:rPr>
   </w:style>
-  <w:style w:type="paragraph" w:styleId="NoSpacing">
+  <w:style w:type="paragraph" w:styleId="Sinespaciado">
     <w:name w:val="No Spacing"/>
     <w:uiPriority w:val="1"/>
     <w:qFormat/>
@@ -4029,9 +3413,9 @@
       <w:lang w:val="es-ES_tradnl"/>
     </w:rPr>
   </w:style>
-  <w:style w:type="character" w:styleId="PlaceholderText">
+  <w:style w:type="character" w:styleId="Textodelmarcadordeposicin">
     <w:name w:val="Placeholder Text"/>
-    <w:basedOn w:val="DefaultParagraphFont"/>
+    <w:basedOn w:val="Fuentedeprrafopredeter"/>
     <w:uiPriority w:val="99"/>
     <w:semiHidden/>
     <w:rsid w:val="006C6EB8"/>
@@ -4039,10 +3423,10 @@
       <w:color w:val="808080"/>
     </w:rPr>
   </w:style>
-  <w:style w:type="paragraph" w:styleId="BalloonText">
+  <w:style w:type="paragraph" w:styleId="Textodeglobo">
     <w:name w:val="Balloon Text"/>
     <w:basedOn w:val="Normal"/>
-    <w:link w:val="BalloonTextChar"/>
+    <w:link w:val="TextodegloboCar"/>
     <w:uiPriority w:val="99"/>
     <w:semiHidden/>
     <w:unhideWhenUsed/>
@@ -4053,10 +3437,10 @@
       <w:szCs w:val="16"/>
     </w:rPr>
   </w:style>
-  <w:style w:type="character" w:customStyle="1" w:styleId="BalloonTextChar">
-    <w:name w:val="Balloon Text Char"/>
-    <w:basedOn w:val="DefaultParagraphFont"/>
-    <w:link w:val="BalloonText"/>
+  <w:style w:type="character" w:customStyle="1" w:styleId="TextodegloboCar">
+    <w:name w:val="Texto de globo Car"/>
+    <w:basedOn w:val="Fuentedeprrafopredeter"/>
+    <w:link w:val="Textodeglobo"/>
     <w:uiPriority w:val="99"/>
     <w:semiHidden/>
     <w:rsid w:val="006C6EB8"/>

</xml_diff>